<commit_message>
.\This is a new website for Waylon.html
</commit_message>
<xml_diff>
--- a/CSS笔记.docx
+++ b/CSS笔记.docx
@@ -331,6 +331,136 @@
     </w:p>
     <w:p>
       <w:pPr>
+        <w:ind w:firstLine="444"/>
+        <w:rPr>
+          <w:sz w:val="22"/>
+          <w:szCs w:val="24"/>
+        </w:rPr>
+      </w:pPr>
+      <w:r>
+        <w:rPr>
+          <w:sz w:val="22"/>
+          <w:szCs w:val="24"/>
+        </w:rPr>
+        <w:fldChar w:fldCharType="begin"/>
+      </w:r>
+      <w:r>
+        <w:rPr>
+          <w:sz w:val="22"/>
+          <w:szCs w:val="24"/>
+        </w:rPr>
+        <w:instrText xml:space="preserve"> </w:instrText>
+      </w:r>
+      <w:r>
+        <w:rPr>
+          <w:rFonts w:hint="eastAsia"/>
+          <w:sz w:val="22"/>
+          <w:szCs w:val="24"/>
+        </w:rPr>
+        <w:instrText>eq \o\ac(○,3)</w:instrText>
+      </w:r>
+      <w:r>
+        <w:rPr>
+          <w:sz w:val="22"/>
+          <w:szCs w:val="24"/>
+        </w:rPr>
+        <w:fldChar w:fldCharType="end"/>
+      </w:r>
+      <w:r>
+        <w:rPr>
+          <w:sz w:val="22"/>
+          <w:szCs w:val="24"/>
+        </w:rPr>
+        <w:t>width</w:t>
+      </w:r>
+      <w:r>
+        <w:rPr>
+          <w:rFonts w:hint="eastAsia"/>
+          <w:sz w:val="22"/>
+          <w:szCs w:val="24"/>
+        </w:rPr>
+        <w:t>、h</w:t>
+      </w:r>
+      <w:r>
+        <w:rPr>
+          <w:sz w:val="22"/>
+          <w:szCs w:val="24"/>
+        </w:rPr>
+        <w:t>eight</w:t>
+      </w:r>
+      <w:r>
+        <w:rPr>
+          <w:rFonts w:hint="eastAsia"/>
+          <w:sz w:val="22"/>
+          <w:szCs w:val="24"/>
+        </w:rPr>
+        <w:t>：改宽度、高度单位像素（px）</w:t>
+      </w:r>
+    </w:p>
+    <w:p>
+      <w:pPr>
+        <w:ind w:firstLine="444"/>
+        <w:rPr>
+          <w:rFonts w:hint="eastAsia"/>
+          <w:sz w:val="22"/>
+          <w:szCs w:val="24"/>
+        </w:rPr>
+      </w:pPr>
+      <w:r>
+        <w:rPr>
+          <w:sz w:val="22"/>
+          <w:szCs w:val="24"/>
+        </w:rPr>
+        <w:fldChar w:fldCharType="begin"/>
+      </w:r>
+      <w:r>
+        <w:rPr>
+          <w:sz w:val="22"/>
+          <w:szCs w:val="24"/>
+        </w:rPr>
+        <w:instrText xml:space="preserve"> </w:instrText>
+      </w:r>
+      <w:r>
+        <w:rPr>
+          <w:rFonts w:hint="eastAsia"/>
+          <w:sz w:val="22"/>
+          <w:szCs w:val="24"/>
+        </w:rPr>
+        <w:instrText>eq \o\ac(○,4)</w:instrText>
+      </w:r>
+      <w:r>
+        <w:rPr>
+          <w:sz w:val="22"/>
+          <w:szCs w:val="24"/>
+        </w:rPr>
+        <w:fldChar w:fldCharType="end"/>
+      </w:r>
+      <w:r>
+        <w:rPr>
+          <w:rFonts w:hint="eastAsia"/>
+          <w:sz w:val="22"/>
+          <w:szCs w:val="24"/>
+        </w:rPr>
+        <w:t>background</w:t>
+      </w:r>
+      <w:r>
+        <w:rPr>
+          <w:sz w:val="22"/>
+          <w:szCs w:val="24"/>
+        </w:rPr>
+        <w:t>-</w:t>
+      </w:r>
+      <w:r>
+        <w:rPr>
+          <w:rFonts w:hint="eastAsia"/>
+          <w:sz w:val="22"/>
+          <w:szCs w:val="24"/>
+        </w:rPr>
+        <w:t>color：背景颜色</w:t>
+      </w:r>
+    </w:p>
+    <w:p>
+      <w:pPr>
         <w:widowControl/>
         <w:shd w:val="clear" w:color="auto" w:fill="1E1E1E"/>
         <w:spacing w:line="285" w:lineRule="atLeast"/>
@@ -568,7 +698,7 @@
         <w:spacing w:line="285" w:lineRule="atLeast"/>
         <w:jc w:val="left"/>
         <w:rPr>
-          <w:rFonts w:ascii="Consolas" w:eastAsia="宋体" w:hAnsi="Consolas" w:cs="宋体" w:hint="eastAsia"/>
+          <w:rFonts w:ascii="Consolas" w:eastAsia="宋体" w:hAnsi="Consolas" w:cs="宋体"/>
           <w:color w:val="808080"/>
           <w:kern w:val="0"/>
           <w:szCs w:val="21"/>
@@ -712,7 +842,6 @@
       <w:pPr>
         <w:ind w:firstLine="444"/>
         <w:rPr>
-          <w:rFonts w:hint="eastAsia"/>
           <w:sz w:val="22"/>
           <w:szCs w:val="24"/>
         </w:rPr>
@@ -747,6 +876,136 @@
           <w:szCs w:val="24"/>
         </w:rPr>
         <w:t>器：选择所有的此标签进行修改</w:t>
+      </w:r>
+    </w:p>
+    <w:p>
+      <w:pPr>
+        <w:ind w:firstLine="444"/>
+        <w:rPr>
+          <w:sz w:val="22"/>
+          <w:szCs w:val="24"/>
+        </w:rPr>
+      </w:pPr>
+      <w:r>
+        <w:rPr>
+          <w:rFonts w:hint="eastAsia"/>
+          <w:sz w:val="22"/>
+          <w:szCs w:val="24"/>
+        </w:rPr>
+        <w:t xml:space="preserve"> </w:t>
+      </w:r>
+      <w:r>
+        <w:rPr>
+          <w:sz w:val="22"/>
+          <w:szCs w:val="24"/>
+        </w:rPr>
+        <w:t xml:space="preserve"> </w:t>
+      </w:r>
+      <w:r>
+        <w:rPr>
+          <w:rFonts w:hint="eastAsia"/>
+          <w:sz w:val="22"/>
+          <w:szCs w:val="24"/>
+        </w:rPr>
+        <w:t>类选择器：单独选择一个或者某几个标签，可以使用类选择器</w:t>
+      </w:r>
+    </w:p>
+    <w:p>
+      <w:pPr>
+        <w:ind w:firstLine="444"/>
+        <w:rPr>
+          <w:sz w:val="22"/>
+          <w:szCs w:val="24"/>
+        </w:rPr>
+      </w:pPr>
+      <w:r>
+        <w:rPr>
+          <w:noProof/>
+          <w:sz w:val="22"/>
+          <w:szCs w:val="24"/>
+        </w:rPr>
+        <w:lastRenderedPageBreak/>
+        <w:drawing>
+          <wp:inline distT="0" distB="0" distL="0" distR="0" wp14:anchorId="7CD1D6E9" wp14:editId="7B2592F1">
+            <wp:extent cx="4726261" cy="2789695"/>
+            <wp:effectExtent l="0" t="0" r="0" b="0"/>
+            <wp:docPr id="2" name="图片 2"/>
+            <wp:cNvGraphicFramePr>
+              <a:graphicFrameLocks xmlns:a="http://schemas.openxmlformats.org/drawingml/2006/main" noChangeAspect="1"/>
+            </wp:cNvGraphicFramePr>
+            <a:graphic xmlns:a="http://schemas.openxmlformats.org/drawingml/2006/main">
+              <a:graphicData uri="http://schemas.openxmlformats.org/drawingml/2006/picture">
+                <pic:pic xmlns:pic="http://schemas.openxmlformats.org/drawingml/2006/picture">
+                  <pic:nvPicPr>
+                    <pic:cNvPr id="0" name="Picture 1"/>
+                    <pic:cNvPicPr>
+                      <a:picLocks noChangeAspect="1" noChangeArrowheads="1"/>
+                    </pic:cNvPicPr>
+                  </pic:nvPicPr>
+                  <pic:blipFill>
+                    <a:blip r:embed="rId6">
+                      <a:extLst>
+                        <a:ext uri="{28A0092B-C50C-407E-A947-70E740481C1C}">
+                          <a14:useLocalDpi xmlns:a14="http://schemas.microsoft.com/office/drawing/2010/main" val="0"/>
+                        </a:ext>
+                      </a:extLst>
+                    </a:blip>
+                    <a:srcRect/>
+                    <a:stretch>
+                      <a:fillRect/>
+                    </a:stretch>
+                  </pic:blipFill>
+                  <pic:spPr bwMode="auto">
+                    <a:xfrm>
+                      <a:off x="0" y="0"/>
+                      <a:ext cx="4740775" cy="2798262"/>
+                    </a:xfrm>
+                    <a:prstGeom prst="rect">
+                      <a:avLst/>
+                    </a:prstGeom>
+                    <a:noFill/>
+                    <a:ln>
+                      <a:noFill/>
+                    </a:ln>
+                  </pic:spPr>
+                </pic:pic>
+              </a:graphicData>
+            </a:graphic>
+          </wp:inline>
+        </w:drawing>
+      </w:r>
+    </w:p>
+    <w:p>
+      <w:pPr>
+        <w:ind w:firstLineChars="200" w:firstLine="440"/>
+        <w:rPr>
+          <w:rFonts w:hint="eastAsia"/>
+          <w:sz w:val="22"/>
+          <w:szCs w:val="24"/>
+        </w:rPr>
+      </w:pPr>
+      <w:r>
+        <w:rPr>
+          <w:rFonts w:hint="eastAsia"/>
+          <w:sz w:val="22"/>
+          <w:szCs w:val="24"/>
+        </w:rPr>
+        <w:t>样式点（.</w:t>
+      </w:r>
+      <w:r>
+        <w:rPr>
+          <w:sz w:val="22"/>
+          <w:szCs w:val="24"/>
+        </w:rPr>
+        <w:t>+</w:t>
+      </w:r>
+      <w:r>
+        <w:rPr>
+          <w:rFonts w:hint="eastAsia"/>
+          <w:sz w:val="22"/>
+          <w:szCs w:val="24"/>
+        </w:rPr>
+        <w:t>自己取的名）定义，结构类（class）调用（开发最常用）</w:t>
       </w:r>
     </w:p>
     <w:sectPr>

</xml_diff>